<commit_message>
Added everything to the report
</commit_message>
<xml_diff>
--- a/Documents/Final Report/Versions/Testing.docx
+++ b/Documents/Final Report/Versions/Testing.docx
@@ -28,7 +28,25 @@
           <w:sz w:val="24"/>
           <w:szCs w:val="24"/>
         </w:rPr>
-        <w:t>(FaceNet)</w:t>
+        <w:t>(</w:t>
+      </w:r>
+      <w:proofErr w:type="spellStart"/>
+      <w:r>
+        <w:rPr>
+          <w:rFonts w:ascii="Times New Roman" w:hAnsi="Times New Roman" w:cs="Times New Roman"/>
+          <w:sz w:val="24"/>
+          <w:szCs w:val="24"/>
+        </w:rPr>
+        <w:t>FaceNet</w:t>
+      </w:r>
+      <w:proofErr w:type="spellEnd"/>
+      <w:r>
+        <w:rPr>
+          <w:rFonts w:ascii="Times New Roman" w:hAnsi="Times New Roman" w:cs="Times New Roman"/>
+          <w:sz w:val="24"/>
+          <w:szCs w:val="24"/>
+        </w:rPr>
+        <w:t>)</w:t>
       </w:r>
       <w:r>
         <w:rPr>
@@ -46,21 +64,65 @@
         </w:rPr>
         <w:t xml:space="preserve">testing, KED was tested using a database of faces. KED was tested with Labeled Faces in the Wild which is a public benchmark for face verification. </w:t>
       </w:r>
-      <w:r>
-        <w:rPr>
-          <w:rFonts w:ascii="Times New Roman" w:hAnsi="Times New Roman" w:cs="Times New Roman"/>
-          <w:sz w:val="24"/>
-          <w:szCs w:val="24"/>
-        </w:rPr>
-        <w:t xml:space="preserve">FaceNet was then feed these images and output the result of the CNN. </w:t>
-      </w:r>
-      <w:r>
-        <w:rPr>
-          <w:rFonts w:ascii="Times New Roman" w:hAnsi="Times New Roman" w:cs="Times New Roman"/>
-          <w:sz w:val="24"/>
-          <w:szCs w:val="24"/>
-        </w:rPr>
-        <w:t xml:space="preserve">While it was not tested for all the faces in the database, FaceNet was accurate, and it was able to recognize authorized users. There were serval pictures that fairly close to be being determined as an authorized user. </w:t>
+      <w:proofErr w:type="spellStart"/>
+      <w:r>
+        <w:rPr>
+          <w:rFonts w:ascii="Times New Roman" w:hAnsi="Times New Roman" w:cs="Times New Roman"/>
+          <w:sz w:val="24"/>
+          <w:szCs w:val="24"/>
+        </w:rPr>
+        <w:t>FaceNet</w:t>
+      </w:r>
+      <w:proofErr w:type="spellEnd"/>
+      <w:r>
+        <w:rPr>
+          <w:rFonts w:ascii="Times New Roman" w:hAnsi="Times New Roman" w:cs="Times New Roman"/>
+          <w:sz w:val="24"/>
+          <w:szCs w:val="24"/>
+        </w:rPr>
+        <w:t xml:space="preserve"> was then feed</w:t>
+      </w:r>
+      <w:r>
+        <w:rPr>
+          <w:rFonts w:ascii="Times New Roman" w:hAnsi="Times New Roman" w:cs="Times New Roman"/>
+          <w:sz w:val="24"/>
+          <w:szCs w:val="24"/>
+        </w:rPr>
+        <w:t xml:space="preserve"> several of </w:t>
+      </w:r>
+      <w:r>
+        <w:rPr>
+          <w:rFonts w:ascii="Times New Roman" w:hAnsi="Times New Roman" w:cs="Times New Roman"/>
+          <w:sz w:val="24"/>
+          <w:szCs w:val="24"/>
+        </w:rPr>
+        <w:t xml:space="preserve"> these images and output the result of the CNN. </w:t>
+      </w:r>
+      <w:r>
+        <w:rPr>
+          <w:rFonts w:ascii="Times New Roman" w:hAnsi="Times New Roman" w:cs="Times New Roman"/>
+          <w:sz w:val="24"/>
+          <w:szCs w:val="24"/>
+        </w:rPr>
+        <w:t xml:space="preserve">While it was not tested for all the faces in the database, </w:t>
+      </w:r>
+      <w:proofErr w:type="spellStart"/>
+      <w:r>
+        <w:rPr>
+          <w:rFonts w:ascii="Times New Roman" w:hAnsi="Times New Roman" w:cs="Times New Roman"/>
+          <w:sz w:val="24"/>
+          <w:szCs w:val="24"/>
+        </w:rPr>
+        <w:t>FaceNet</w:t>
+      </w:r>
+      <w:proofErr w:type="spellEnd"/>
+      <w:r>
+        <w:rPr>
+          <w:rFonts w:ascii="Times New Roman" w:hAnsi="Times New Roman" w:cs="Times New Roman"/>
+          <w:sz w:val="24"/>
+          <w:szCs w:val="24"/>
+        </w:rPr>
+        <w:t xml:space="preserve"> was accurate, and it was able to recognize authorized users. There were serval pictures that fairly close to be being determined as an authorized user. </w:t>
       </w:r>
     </w:p>
     <w:sectPr>

</xml_diff>